<commit_message>
Lab01 - Pseudocode: Fix promotion and add pdf
</commit_message>
<xml_diff>
--- a/Lab01/Lab01_Pseudocode.docx
+++ b/Lab01/Lab01_Pseudocode.docx
@@ -3598,7 +3598,7 @@
         <w:pStyle w:val="a3"/>
         <w:jc w:val="center"/>
         <w:rPr>
-          <w:rFonts w:ascii="TH SarabunPSK" w:hAnsi="TH SarabunPSK" w:cs="TH SarabunPSK" w:hint="cs"/>
+          <w:rFonts w:ascii="TH SarabunPSK" w:hAnsi="TH SarabunPSK" w:cs="TH SarabunPSK"/>
           <w:sz w:val="32"/>
           <w:szCs w:val="32"/>
           <w:cs/>
@@ -5913,6 +5913,14 @@
         </w:rPr>
         <w:tab/>
         <w:t>Price = price*0.9</w:t>
+      </w:r>
+      <w:r>
+        <w:rPr>
+          <w:rFonts w:ascii="TH SarabunPSK" w:hAnsi="TH SarabunPSK" w:cs="TH SarabunPSK"/>
+          <w:sz w:val="32"/>
+          <w:szCs w:val="32"/>
+        </w:rPr>
+        <w:t xml:space="preserve">  // maybe *0.95*0.95 (not clear)</w:t>
       </w:r>
     </w:p>
     <w:p>
@@ -8730,23 +8738,7 @@
           <w:sz w:val="32"/>
           <w:szCs w:val="32"/>
         </w:rPr>
-        <w:t>list[</w:t>
-      </w:r>
-      <w:r>
-        <w:rPr>
-          <w:rFonts w:ascii="TH SarabunPSK" w:hAnsi="TH SarabunPSK" w:cs="TH SarabunPSK"/>
-          <w:sz w:val="32"/>
-          <w:szCs w:val="32"/>
-        </w:rPr>
-        <w:t>i</w:t>
-      </w:r>
-      <w:r>
-        <w:rPr>
-          <w:rFonts w:ascii="TH SarabunPSK" w:hAnsi="TH SarabunPSK" w:cs="TH SarabunPSK"/>
-          <w:sz w:val="32"/>
-          <w:szCs w:val="32"/>
-        </w:rPr>
-        <w:t>]</w:t>
+        <w:t>list[i]</w:t>
       </w:r>
       <w:r>
         <w:rPr>
@@ -8762,23 +8754,7 @@
           <w:sz w:val="32"/>
           <w:szCs w:val="32"/>
         </w:rPr>
-        <w:t>list[</w:t>
-      </w:r>
-      <w:r>
-        <w:rPr>
-          <w:rFonts w:ascii="TH SarabunPSK" w:hAnsi="TH SarabunPSK" w:cs="TH SarabunPSK"/>
-          <w:sz w:val="32"/>
-          <w:szCs w:val="32"/>
-        </w:rPr>
-        <w:t>j</w:t>
-      </w:r>
-      <w:r>
-        <w:rPr>
-          <w:rFonts w:ascii="TH SarabunPSK" w:hAnsi="TH SarabunPSK" w:cs="TH SarabunPSK"/>
-          <w:sz w:val="32"/>
-          <w:szCs w:val="32"/>
-        </w:rPr>
-        <w:t>]</w:t>
+        <w:t>list[j]</w:t>
       </w:r>
       <w:r>
         <w:rPr>
@@ -10042,31 +10018,7 @@
           <w:sz w:val="32"/>
           <w:szCs w:val="32"/>
         </w:rPr>
-        <w:t xml:space="preserve">from </w:t>
-      </w:r>
-      <w:r>
-        <w:rPr>
-          <w:rFonts w:ascii="TH SarabunPSK" w:hAnsi="TH SarabunPSK" w:cs="TH SarabunPSK"/>
-          <w:sz w:val="32"/>
-          <w:szCs w:val="32"/>
-        </w:rPr>
-        <w:t>list</w:t>
-      </w:r>
-      <w:r>
-        <w:rPr>
-          <w:rFonts w:ascii="TH SarabunPSK" w:hAnsi="TH SarabunPSK" w:cs="TH SarabunPSK"/>
-          <w:sz w:val="32"/>
-          <w:szCs w:val="32"/>
-        </w:rPr>
-        <w:t>1</w:t>
-      </w:r>
-      <w:r>
-        <w:rPr>
-          <w:rFonts w:ascii="TH SarabunPSK" w:hAnsi="TH SarabunPSK" w:cs="TH SarabunPSK"/>
-          <w:sz w:val="32"/>
-          <w:szCs w:val="32"/>
-        </w:rPr>
-        <w:t xml:space="preserve"> at index 0</w:t>
+        <w:t>from list1 at index 0</w:t>
       </w:r>
     </w:p>
     <w:p>
@@ -11684,7 +11636,7 @@
           <w:numId w:val="7"/>
         </w:numPr>
         <w:rPr>
-          <w:rFonts w:ascii="TH SarabunPSK" w:hAnsi="TH SarabunPSK" w:cs="TH SarabunPSK" w:hint="cs"/>
+          <w:rFonts w:ascii="TH SarabunPSK" w:hAnsi="TH SarabunPSK" w:cs="TH SarabunPSK"/>
           <w:sz w:val="32"/>
           <w:szCs w:val="32"/>
         </w:rPr>

</xml_diff>